<commit_message>
commit harian, memulau SOP Kasir dan Sales
</commit_message>
<xml_diff>
--- a/Work Instruction/Front Office/Area Potong/WI - Pengoprasian Mesin Potong.docx
+++ b/Work Instruction/Front Office/Area Potong/WI - Pengoprasian Mesin Potong.docx
@@ -465,19 +465,7 @@
         <w:rPr>
           <w:rFonts w:ascii="Times New Roman" w:hAnsi="Times New Roman" w:cs="Times New Roman"/>
         </w:rPr>
-        <w:t xml:space="preserve">Tombol Sebelah </w:t>
-      </w:r>
-      <w:r>
-        <w:rPr>
-          <w:rFonts w:ascii="Times New Roman" w:hAnsi="Times New Roman" w:cs="Times New Roman"/>
-        </w:rPr>
-        <w:t xml:space="preserve">kanan </w:t>
-      </w:r>
-      <w:r>
-        <w:rPr>
-          <w:rFonts w:ascii="Times New Roman" w:hAnsi="Times New Roman" w:cs="Times New Roman"/>
-        </w:rPr>
-        <w:t xml:space="preserve">bertuliskan “ </w:t>
+        <w:t xml:space="preserve">Tombol Sebelah kanan bertuliskan “ </w:t>
       </w:r>
       <w:r>
         <w:rPr>
@@ -490,19 +478,7 @@
         <w:rPr>
           <w:rFonts w:ascii="Times New Roman" w:hAnsi="Times New Roman" w:cs="Times New Roman"/>
         </w:rPr>
-        <w:t xml:space="preserve">“, Untuk </w:t>
-      </w:r>
-      <w:r>
-        <w:rPr>
-          <w:rFonts w:ascii="Times New Roman" w:hAnsi="Times New Roman" w:cs="Times New Roman"/>
-        </w:rPr>
-        <w:t xml:space="preserve">memajukan </w:t>
-      </w:r>
-      <w:r>
-        <w:rPr>
-          <w:rFonts w:ascii="Times New Roman" w:hAnsi="Times New Roman" w:cs="Times New Roman"/>
-        </w:rPr>
-        <w:t>pendorong mesin</w:t>
+        <w:t>“, Untuk memajukan pendorong mesin</w:t>
       </w:r>
     </w:p>
     <w:p>
@@ -522,8 +498,6 @@
         </w:rPr>
         <w:t>Sebelum memotong, letakkan balok pada area press agar kertas tetap bagus</w:t>
       </w:r>
-      <w:bookmarkStart w:id="0" w:name="_GoBack"/>
-      <w:bookmarkEnd w:id="0"/>
     </w:p>
     <w:p>
       <w:pPr>
@@ -571,7 +545,21 @@
         <w:rPr>
           <w:rFonts w:ascii="Times New Roman" w:hAnsi="Times New Roman" w:cs="Times New Roman"/>
         </w:rPr>
-        <w:t>Ulangi langkah ke 2 dan 3 hingga proses memotong kertas selesai</w:t>
+        <w:t xml:space="preserve">Ulangi langkah ke 2 </w:t>
+      </w:r>
+      <w:r>
+        <w:rPr>
+          <w:rFonts w:ascii="Times New Roman" w:hAnsi="Times New Roman" w:cs="Times New Roman"/>
+        </w:rPr>
+        <w:t>- 4</w:t>
+      </w:r>
+      <w:bookmarkStart w:id="0" w:name="_GoBack"/>
+      <w:bookmarkEnd w:id="0"/>
+      <w:r>
+        <w:rPr>
+          <w:rFonts w:ascii="Times New Roman" w:hAnsi="Times New Roman" w:cs="Times New Roman"/>
+        </w:rPr>
+        <w:t xml:space="preserve"> hingga proses memotong kertas selesai</w:t>
       </w:r>
     </w:p>
     <w:sectPr>
@@ -2532,7 +2520,7 @@
 </file>
 
 <file path=customXml/itemProps1.xml><?xml version="1.0" encoding="utf-8"?>
-<ds:datastoreItem xmlns:ds="http://schemas.openxmlformats.org/officeDocument/2006/customXml" ds:itemID="{DFA89ADD-B46D-4C89-A640-1FCDB99B08F6}">
+<ds:datastoreItem xmlns:ds="http://schemas.openxmlformats.org/officeDocument/2006/customXml" ds:itemID="{771F1CA8-B18B-41FA-BB35-E2EF24B4747E}">
   <ds:schemaRefs>
     <ds:schemaRef ds:uri="http://schemas.openxmlformats.org/officeDocument/2006/bibliography"/>
   </ds:schemaRefs>

</xml_diff>